<commit_message>
Lab 1 v1.0 RELEASE
</commit_message>
<xml_diff>
--- a/Отчет АиБИС 1.docx
+++ b/Отчет АиБИС 1.docx
@@ -2165,13 +2165,7 @@
         <w:rPr>
           <w:lang w:val="ru-RU"/>
         </w:rPr>
-        <w:t xml:space="preserve">Проверка </w:t>
-      </w:r>
-      <w:r>
-        <w:rPr>
-          <w:lang w:val="ru-RU"/>
-        </w:rPr>
-        <w:t>доступности сети виртуальных машин</w:t>
+        <w:t>Проверка доступности сети виртуальных машин</w:t>
       </w:r>
     </w:p>
     <w:p>
@@ -2704,13 +2698,7 @@
         <w:rPr>
           <w:lang w:val="ru-RU"/>
         </w:rPr>
-        <w:t xml:space="preserve"> </w:t>
-      </w:r>
-      <w:r>
-        <w:rPr>
-          <w:lang w:val="ru-RU"/>
-        </w:rPr>
-        <w:t xml:space="preserve">и </w:t>
+        <w:t xml:space="preserve"> и </w:t>
       </w:r>
       <w:r>
         <w:rPr>
@@ -2965,11 +2953,15 @@
         </w:numPr>
         <w:spacing w:after="0"/>
         <w:rPr>
-          <w:lang w:val="ru-RU"/>
-        </w:rPr>
-      </w:pPr>
-      <w:r>
-        <w:rPr>
+          <w:i/>
+          <w:iCs/>
+          <w:lang w:val="ru-RU"/>
+        </w:rPr>
+      </w:pPr>
+      <w:r>
+        <w:rPr>
+          <w:i/>
+          <w:iCs/>
           <w:lang w:val="ru-RU"/>
         </w:rPr>
         <w:t>Что такое виртуальный коммутатор?</w:t>
@@ -3003,11 +2995,15 @@
         </w:numPr>
         <w:spacing w:after="0"/>
         <w:rPr>
-          <w:lang w:val="ru-RU"/>
-        </w:rPr>
-      </w:pPr>
-      <w:r>
-        <w:rPr>
+          <w:i/>
+          <w:iCs/>
+          <w:lang w:val="ru-RU"/>
+        </w:rPr>
+      </w:pPr>
+      <w:r>
+        <w:rPr>
+          <w:i/>
+          <w:iCs/>
           <w:lang w:val="ru-RU"/>
         </w:rPr>
         <w:t>Что такое виртуальный сетевой адаптер хозяйской системы?</w:t>
@@ -3059,11 +3055,15 @@
         </w:numPr>
         <w:spacing w:after="0"/>
         <w:rPr>
-          <w:lang w:val="ru-RU"/>
-        </w:rPr>
-      </w:pPr>
-      <w:r>
-        <w:rPr>
+          <w:i/>
+          <w:iCs/>
+          <w:lang w:val="ru-RU"/>
+        </w:rPr>
+      </w:pPr>
+      <w:r>
+        <w:rPr>
+          <w:i/>
+          <w:iCs/>
           <w:lang w:val="ru-RU"/>
         </w:rPr>
         <w:t>Что такое виртуальной сетевой адаптер виртуальной машины?</w:t>
@@ -3115,11 +3115,15 @@
         </w:numPr>
         <w:spacing w:after="0"/>
         <w:rPr>
-          <w:lang w:val="ru-RU"/>
-        </w:rPr>
-      </w:pPr>
-      <w:r>
-        <w:rPr>
+          <w:i/>
+          <w:iCs/>
+          <w:lang w:val="ru-RU"/>
+        </w:rPr>
+      </w:pPr>
+      <w:r>
+        <w:rPr>
+          <w:i/>
+          <w:iCs/>
           <w:lang w:val="ru-RU"/>
         </w:rPr>
         <w:t>Что такое трансляция сетевых адресов?</w:t>
@@ -3238,11 +3242,15 @@
         </w:numPr>
         <w:spacing w:after="0"/>
         <w:rPr>
-          <w:lang w:val="ru-RU"/>
-        </w:rPr>
-      </w:pPr>
-      <w:r>
-        <w:rPr>
+          <w:i/>
+          <w:iCs/>
+          <w:lang w:val="ru-RU"/>
+        </w:rPr>
+      </w:pPr>
+      <w:r>
+        <w:rPr>
+          <w:i/>
+          <w:iCs/>
           <w:lang w:val="ru-RU"/>
         </w:rPr>
         <w:t>Что такое мостовое соединение сетей?</w:t>
@@ -3289,23 +3297,31 @@
         <w:spacing w:after="0"/>
         <w:ind w:left="0" w:firstLine="709"/>
         <w:rPr>
-          <w:lang w:val="ru-RU"/>
-        </w:rPr>
-      </w:pPr>
-      <w:r>
-        <w:rPr>
+          <w:i/>
+          <w:iCs/>
+          <w:lang w:val="ru-RU"/>
+        </w:rPr>
+      </w:pPr>
+      <w:r>
+        <w:rPr>
+          <w:i/>
+          <w:iCs/>
           <w:lang w:val="ru-RU"/>
         </w:rPr>
         <w:t xml:space="preserve">С помощью какой команды ОС </w:t>
       </w:r>
       <w:r>
         <w:rPr>
+          <w:i/>
+          <w:iCs/>
           <w:lang w:val="en-US"/>
         </w:rPr>
         <w:t>Windows</w:t>
       </w:r>
       <w:r>
         <w:rPr>
+          <w:i/>
+          <w:iCs/>
           <w:lang w:val="ru-RU"/>
         </w:rPr>
         <w:t xml:space="preserve"> можно посмотреть настройки сетевых интерфейсов?</w:t>
@@ -3334,35 +3350,47 @@
         <w:spacing w:after="0"/>
         <w:ind w:left="0" w:firstLine="709"/>
         <w:rPr>
-          <w:lang w:val="ru-RU"/>
-        </w:rPr>
-      </w:pPr>
-      <w:r>
-        <w:rPr>
+          <w:i/>
+          <w:iCs/>
+          <w:lang w:val="ru-RU"/>
+        </w:rPr>
+      </w:pPr>
+      <w:r>
+        <w:rPr>
+          <w:i/>
+          <w:iCs/>
           <w:lang w:val="ru-RU"/>
         </w:rPr>
         <w:t xml:space="preserve">Какие режимы работы сетевых адаптеров поддерживаются в среде ПО </w:t>
       </w:r>
       <w:r>
         <w:rPr>
+          <w:i/>
+          <w:iCs/>
           <w:lang w:val="en-US"/>
         </w:rPr>
         <w:t>VMWare</w:t>
       </w:r>
       <w:r>
         <w:rPr>
+          <w:i/>
+          <w:iCs/>
           <w:lang w:val="ru-RU"/>
         </w:rPr>
         <w:t xml:space="preserve"> </w:t>
       </w:r>
       <w:r>
         <w:rPr>
+          <w:i/>
+          <w:iCs/>
           <w:lang w:val="en-US"/>
         </w:rPr>
         <w:t>WorkStation</w:t>
       </w:r>
       <w:r>
         <w:rPr>
+          <w:i/>
+          <w:iCs/>
           <w:lang w:val="ru-RU"/>
         </w:rPr>
         <w:t>?</w:t>
@@ -3403,11 +3431,15 @@
         <w:spacing w:after="0"/>
         <w:ind w:left="0" w:firstLine="709"/>
         <w:rPr>
-          <w:lang w:val="ru-RU"/>
-        </w:rPr>
-      </w:pPr>
-      <w:r>
-        <w:rPr>
+          <w:i/>
+          <w:iCs/>
+          <w:lang w:val="ru-RU"/>
+        </w:rPr>
+      </w:pPr>
+      <w:r>
+        <w:rPr>
+          <w:i/>
+          <w:iCs/>
           <w:lang w:val="ru-RU"/>
         </w:rPr>
         <w:lastRenderedPageBreak/>
@@ -3415,24 +3447,32 @@
       </w:r>
       <w:r>
         <w:rPr>
+          <w:i/>
+          <w:iCs/>
           <w:lang w:val="en-US"/>
         </w:rPr>
         <w:t>ware</w:t>
       </w:r>
       <w:r>
         <w:rPr>
+          <w:i/>
+          <w:iCs/>
           <w:lang w:val="ru-RU"/>
         </w:rPr>
         <w:t xml:space="preserve"> </w:t>
       </w:r>
       <w:r>
         <w:rPr>
+          <w:i/>
+          <w:iCs/>
           <w:lang w:val="en-US"/>
         </w:rPr>
         <w:t>WorkStation</w:t>
       </w:r>
       <w:r>
         <w:rPr>
+          <w:i/>
+          <w:iCs/>
           <w:lang w:val="ru-RU"/>
         </w:rPr>
         <w:t>?</w:t>
@@ -3460,23 +3500,31 @@
         </w:numPr>
         <w:spacing w:after="0"/>
         <w:rPr>
-          <w:lang w:val="ru-RU"/>
-        </w:rPr>
-      </w:pPr>
-      <w:r>
-        <w:rPr>
+          <w:i/>
+          <w:iCs/>
+          <w:lang w:val="ru-RU"/>
+        </w:rPr>
+      </w:pPr>
+      <w:r>
+        <w:rPr>
+          <w:i/>
+          <w:iCs/>
           <w:lang w:val="ru-RU"/>
         </w:rPr>
         <w:t xml:space="preserve">К какому типу гипервизоров относится ПО VMware </w:t>
       </w:r>
       <w:r>
         <w:rPr>
+          <w:i/>
+          <w:iCs/>
           <w:lang w:val="en-US"/>
         </w:rPr>
         <w:t>WorkStation</w:t>
       </w:r>
       <w:r>
         <w:rPr>
+          <w:i/>
+          <w:iCs/>
           <w:lang w:val="ru-RU"/>
         </w:rPr>
         <w:t>?</w:t>
@@ -3488,6 +3536,7 @@
           <w:lang w:val="ru-RU"/>
         </w:rPr>
       </w:pPr>
+      <w:bookmarkStart w:id="2" w:name="_GoBack"/>
       <w:r>
         <w:t>VMware WorkStation относится к типу гипервизоров</w:t>
       </w:r>
@@ -3498,7 +3547,25 @@
         <w:t xml:space="preserve"> </w:t>
       </w:r>
       <w:r>
-        <w:t>на уровне операционной системы. Это означает, что он работает поверх установленной операционной системы</w:t>
+        <w:t>на уровне операционной системы. Это означает, что он работает поверх</w:t>
+      </w:r>
+      <w:r>
+        <w:rPr>
+          <w:i/>
+          <w:iCs/>
+        </w:rPr>
+        <w:t xml:space="preserve"> </w:t>
+      </w:r>
+      <w:bookmarkEnd w:id="2"/>
+      <w:r>
+        <w:rPr>
+          <w:i/>
+          <w:iCs/>
+        </w:rPr>
+        <w:t>установленной</w:t>
+      </w:r>
+      <w:r>
+        <w:t xml:space="preserve"> операционной системы</w:t>
       </w:r>
       <w:r>
         <w:rPr>
@@ -3534,23 +3601,31 @@
         </w:numPr>
         <w:spacing w:after="0"/>
         <w:rPr>
-          <w:lang w:val="ru-RU"/>
-        </w:rPr>
-      </w:pPr>
-      <w:r>
-        <w:rPr>
+          <w:i/>
+          <w:iCs/>
+          <w:lang w:val="ru-RU"/>
+        </w:rPr>
+      </w:pPr>
+      <w:r>
+        <w:rPr>
+          <w:i/>
+          <w:iCs/>
           <w:lang w:val="ru-RU"/>
         </w:rPr>
         <w:t xml:space="preserve">Какие недостатки присущи гипервизору VMware </w:t>
       </w:r>
       <w:r>
         <w:rPr>
+          <w:i/>
+          <w:iCs/>
           <w:lang w:val="en-US"/>
         </w:rPr>
         <w:t>WorkStation</w:t>
       </w:r>
       <w:r>
         <w:rPr>
+          <w:i/>
+          <w:iCs/>
           <w:lang w:val="ru-RU"/>
         </w:rPr>
         <w:t>?</w:t>
@@ -3574,8 +3649,6 @@
         </w:rPr>
         <w:t>Производительность: Использование гипервизора влечет небольшую потерю производительности, поскольку он работает поверх операционной системы хоста.</w:t>
       </w:r>
-      <w:bookmarkStart w:id="2" w:name="_GoBack"/>
-      <w:bookmarkEnd w:id="2"/>
     </w:p>
     <w:p>
       <w:pPr>
@@ -3638,23 +3711,31 @@
         </w:numPr>
         <w:spacing w:after="0"/>
         <w:rPr>
-          <w:lang w:val="ru-RU"/>
-        </w:rPr>
-      </w:pPr>
-      <w:r>
-        <w:rPr>
+          <w:i/>
+          <w:iCs/>
+          <w:lang w:val="ru-RU"/>
+        </w:rPr>
+      </w:pPr>
+      <w:r>
+        <w:rPr>
+          <w:i/>
+          <w:iCs/>
           <w:lang w:val="ru-RU"/>
         </w:rPr>
         <w:t xml:space="preserve">Какие достоинства присущи гипервизору VMware </w:t>
       </w:r>
       <w:r>
         <w:rPr>
+          <w:i/>
+          <w:iCs/>
           <w:lang w:val="en-US"/>
         </w:rPr>
         <w:t>WorkStation</w:t>
       </w:r>
       <w:r>
         <w:rPr>
+          <w:i/>
+          <w:iCs/>
           <w:lang w:val="ru-RU"/>
         </w:rPr>
         <w:t>?</w:t>
@@ -5370,6 +5451,7 @@
   <w:style w:type="character" w:default="1" w:styleId="a0">
     <w:name w:val="Default Paragraph Font"/>
     <w:uiPriority w:val="1"/>
+    <w:semiHidden/>
     <w:unhideWhenUsed/>
   </w:style>
   <w:style w:type="table" w:default="1" w:styleId="a1">

</xml_diff>